<commit_message>
Up to PS10 Finished
</commit_message>
<xml_diff>
--- a/Problem Sets and Labs/Lab05/Robot Control Lab 5.docx
+++ b/Problem Sets and Labs/Lab05/Robot Control Lab 5.docx
@@ -1,6 +1,6 @@
 
 <file path=word/document.xml><?xml version="1.0" encoding="utf-8"?>
-<w:document xmlns:wpc="http://schemas.microsoft.com/office/word/2010/wordprocessingCanvas" xmlns:cx="http://schemas.microsoft.com/office/drawing/2014/chartex" xmlns:cx1="http://schemas.microsoft.com/office/drawing/2015/9/8/chartex" xmlns:cx2="http://schemas.microsoft.com/office/drawing/2015/10/21/chartex" xmlns:cx3="http://schemas.microsoft.com/office/drawing/2016/5/9/chartex" xmlns:cx4="http://schemas.microsoft.com/office/drawing/2016/5/10/chartex" xmlns:cx5="http://schemas.microsoft.com/office/drawing/2016/5/11/chartex" xmlns:cx6="http://schemas.microsoft.com/office/drawing/2016/5/12/chartex" xmlns:cx7="http://schemas.microsoft.com/office/drawing/2016/5/13/chartex" xmlns:cx8="http://schemas.microsoft.com/office/drawing/2016/5/14/chartex" xmlns:mc="http://schemas.openxmlformats.org/markup-compatibility/2006" xmlns:aink="http://schemas.microsoft.com/office/drawing/2016/ink" xmlns:am3d="http://schemas.microsoft.com/office/drawing/2017/model3d" xmlns:o="urn:schemas-microsoft-com:office:office" xmlns:oel="http://schemas.microsoft.com/office/2019/extlst" xmlns:r="http://schemas.openxmlformats.org/officeDocument/2006/relationships" xmlns:m="http://schemas.openxmlformats.org/officeDocument/2006/math" xmlns:v="urn:schemas-microsoft-com:vml" xmlns:wp14="http://schemas.microsoft.com/office/word/2010/wordprocessingDrawing" xmlns:wp="http://schemas.openxmlformats.org/drawingml/2006/wordprocessingDrawing" xmlns:w10="urn:schemas-microsoft-com:office:word" xmlns:w="http://schemas.openxmlformats.org/wordprocessingml/2006/main" xmlns:w14="http://schemas.microsoft.com/office/word/2010/wordml" xmlns:w15="http://schemas.microsoft.com/office/word/2012/wordml" xmlns:w16cex="http://schemas.microsoft.com/office/word/2018/wordml/cex" xmlns:w16cid="http://schemas.microsoft.com/office/word/2016/wordml/cid" xmlns:w16="http://schemas.microsoft.com/office/word/2018/wordml" xmlns:w16sdtdh="http://schemas.microsoft.com/office/word/2020/wordml/sdtdatahash" xmlns:w16se="http://schemas.microsoft.com/office/word/2015/wordml/symex" xmlns:wpg="http://schemas.microsoft.com/office/word/2010/wordprocessingGroup" xmlns:wpi="http://schemas.microsoft.com/office/word/2010/wordprocessingInk" xmlns:wne="http://schemas.microsoft.com/office/word/2006/wordml" xmlns:wps="http://schemas.microsoft.com/office/word/2010/wordprocessingShape" mc:Ignorable="w14 w15 w16se w16cid w16 w16cex w16sdtdh wp14">
+<w:document xmlns:wpc="http://schemas.microsoft.com/office/word/2010/wordprocessingCanvas" xmlns:cx="http://schemas.microsoft.com/office/drawing/2014/chartex" xmlns:cx1="http://schemas.microsoft.com/office/drawing/2015/9/8/chartex" xmlns:cx2="http://schemas.microsoft.com/office/drawing/2015/10/21/chartex" xmlns:cx3="http://schemas.microsoft.com/office/drawing/2016/5/9/chartex" xmlns:cx4="http://schemas.microsoft.com/office/drawing/2016/5/10/chartex" xmlns:cx5="http://schemas.microsoft.com/office/drawing/2016/5/11/chartex" xmlns:cx6="http://schemas.microsoft.com/office/drawing/2016/5/12/chartex" xmlns:cx7="http://schemas.microsoft.com/office/drawing/2016/5/13/chartex" xmlns:cx8="http://schemas.microsoft.com/office/drawing/2016/5/14/chartex" xmlns:mc="http://schemas.openxmlformats.org/markup-compatibility/2006" xmlns:aink="http://schemas.microsoft.com/office/drawing/2016/ink" xmlns:am3d="http://schemas.microsoft.com/office/drawing/2017/model3d" xmlns:o="urn:schemas-microsoft-com:office:office" xmlns:oel="http://schemas.microsoft.com/office/2019/extlst" xmlns:r="http://schemas.openxmlformats.org/officeDocument/2006/relationships" xmlns:m="http://schemas.openxmlformats.org/officeDocument/2006/math" xmlns:v="urn:schemas-microsoft-com:vml" xmlns:wp14="http://schemas.microsoft.com/office/word/2010/wordprocessingDrawing" xmlns:wp="http://schemas.openxmlformats.org/drawingml/2006/wordprocessingDrawing" xmlns:w10="urn:schemas-microsoft-com:office:word" xmlns:w="http://schemas.openxmlformats.org/wordprocessingml/2006/main" xmlns:w14="http://schemas.microsoft.com/office/word/2010/wordml" xmlns:w15="http://schemas.microsoft.com/office/word/2012/wordml" xmlns:w16cex="http://schemas.microsoft.com/office/word/2018/wordml/cex" xmlns:w16cid="http://schemas.microsoft.com/office/word/2016/wordml/cid" xmlns:w16="http://schemas.microsoft.com/office/word/2018/wordml" xmlns:w16du="http://schemas.microsoft.com/office/word/2023/wordml/word16du" xmlns:w16sdtdh="http://schemas.microsoft.com/office/word/2020/wordml/sdtdatahash" xmlns:w16se="http://schemas.microsoft.com/office/word/2015/wordml/symex" xmlns:wpg="http://schemas.microsoft.com/office/word/2010/wordprocessingGroup" xmlns:wpi="http://schemas.microsoft.com/office/word/2010/wordprocessingInk" xmlns:wne="http://schemas.microsoft.com/office/word/2006/wordml" xmlns:wps="http://schemas.microsoft.com/office/word/2010/wordprocessingShape" mc:Ignorable="w14 w15 w16se w16cid w16 w16cex w16sdtdh wp14">
   <w:body>
     <w:p>
       <w:pPr>
@@ -35,11 +35,228 @@
       </w:r>
     </w:p>
     <w:p>
+      <w:r>
+        <w:rPr>
+          <w:noProof/>
+        </w:rPr>
+        <w:drawing>
+          <wp:inline distT="0" distB="0" distL="0" distR="0" wp14:anchorId="1C0B8D87" wp14:editId="5C6E84CE">
+            <wp:extent cx="5943600" cy="2920365"/>
+            <wp:effectExtent l="0" t="0" r="0" b="0"/>
+            <wp:docPr id="1" name="Picture 1"/>
+            <wp:cNvGraphicFramePr>
+              <a:graphicFrameLocks xmlns:a="http://schemas.openxmlformats.org/drawingml/2006/main" noChangeAspect="1"/>
+            </wp:cNvGraphicFramePr>
+            <a:graphic xmlns:a="http://schemas.openxmlformats.org/drawingml/2006/main">
+              <a:graphicData uri="http://schemas.openxmlformats.org/drawingml/2006/picture">
+                <pic:pic xmlns:pic="http://schemas.openxmlformats.org/drawingml/2006/picture">
+                  <pic:nvPicPr>
+                    <pic:cNvPr id="0" name="Picture 1"/>
+                    <pic:cNvPicPr>
+                      <a:picLocks noChangeAspect="1" noChangeArrowheads="1"/>
+                    </pic:cNvPicPr>
+                  </pic:nvPicPr>
+                  <pic:blipFill>
+                    <a:blip r:embed="rId5" cstate="print">
+                      <a:extLst>
+                        <a:ext uri="{28A0092B-C50C-407E-A947-70E740481C1C}">
+                          <a14:useLocalDpi xmlns:a14="http://schemas.microsoft.com/office/drawing/2010/main" val="0"/>
+                        </a:ext>
+                      </a:extLst>
+                    </a:blip>
+                    <a:srcRect/>
+                    <a:stretch>
+                      <a:fillRect/>
+                    </a:stretch>
+                  </pic:blipFill>
+                  <pic:spPr bwMode="auto">
+                    <a:xfrm>
+                      <a:off x="0" y="0"/>
+                      <a:ext cx="5943600" cy="2920365"/>
+                    </a:xfrm>
+                    <a:prstGeom prst="rect">
+                      <a:avLst/>
+                    </a:prstGeom>
+                    <a:noFill/>
+                    <a:ln>
+                      <a:noFill/>
+                    </a:ln>
+                  </pic:spPr>
+                </pic:pic>
+              </a:graphicData>
+            </a:graphic>
+          </wp:inline>
+        </w:drawing>
+      </w:r>
+    </w:p>
+    <w:p>
       <w:pPr>
         <w:pStyle w:val="Heading2"/>
       </w:pPr>
       <w:r>
+        <w:lastRenderedPageBreak/>
         <w:t>Plots</w:t>
+      </w:r>
+    </w:p>
+    <w:p>
+      <w:r>
+        <w:rPr>
+          <w:noProof/>
+        </w:rPr>
+        <w:drawing>
+          <wp:inline distT="0" distB="0" distL="0" distR="0" wp14:anchorId="736D6561" wp14:editId="46D741EF">
+            <wp:extent cx="2660904" cy="1993392"/>
+            <wp:effectExtent l="0" t="0" r="6350" b="6985"/>
+            <wp:docPr id="3" name="Picture 3"/>
+            <wp:cNvGraphicFramePr>
+              <a:graphicFrameLocks xmlns:a="http://schemas.openxmlformats.org/drawingml/2006/main" noChangeAspect="1"/>
+            </wp:cNvGraphicFramePr>
+            <a:graphic xmlns:a="http://schemas.openxmlformats.org/drawingml/2006/main">
+              <a:graphicData uri="http://schemas.openxmlformats.org/drawingml/2006/picture">
+                <pic:pic xmlns:pic="http://schemas.openxmlformats.org/drawingml/2006/picture">
+                  <pic:nvPicPr>
+                    <pic:cNvPr id="0" name="Picture 3"/>
+                    <pic:cNvPicPr>
+                      <a:picLocks noChangeAspect="1" noChangeArrowheads="1"/>
+                    </pic:cNvPicPr>
+                  </pic:nvPicPr>
+                  <pic:blipFill>
+                    <a:blip r:embed="rId6">
+                      <a:extLst>
+                        <a:ext uri="{28A0092B-C50C-407E-A947-70E740481C1C}">
+                          <a14:useLocalDpi xmlns:a14="http://schemas.microsoft.com/office/drawing/2010/main" val="0"/>
+                        </a:ext>
+                      </a:extLst>
+                    </a:blip>
+                    <a:srcRect/>
+                    <a:stretch>
+                      <a:fillRect/>
+                    </a:stretch>
+                  </pic:blipFill>
+                  <pic:spPr bwMode="auto">
+                    <a:xfrm>
+                      <a:off x="0" y="0"/>
+                      <a:ext cx="2660904" cy="1993392"/>
+                    </a:xfrm>
+                    <a:prstGeom prst="rect">
+                      <a:avLst/>
+                    </a:prstGeom>
+                    <a:noFill/>
+                    <a:ln>
+                      <a:noFill/>
+                    </a:ln>
+                  </pic:spPr>
+                </pic:pic>
+              </a:graphicData>
+            </a:graphic>
+          </wp:inline>
+        </w:drawing>
+      </w:r>
+      <w:r>
+        <w:rPr>
+          <w:noProof/>
+        </w:rPr>
+        <w:drawing>
+          <wp:inline distT="0" distB="0" distL="0" distR="0" wp14:anchorId="311B8769" wp14:editId="08269EE4">
+            <wp:extent cx="2660904" cy="1993392"/>
+            <wp:effectExtent l="0" t="0" r="6350" b="6985"/>
+            <wp:docPr id="4" name="Picture 4"/>
+            <wp:cNvGraphicFramePr>
+              <a:graphicFrameLocks xmlns:a="http://schemas.openxmlformats.org/drawingml/2006/main" noChangeAspect="1"/>
+            </wp:cNvGraphicFramePr>
+            <a:graphic xmlns:a="http://schemas.openxmlformats.org/drawingml/2006/main">
+              <a:graphicData uri="http://schemas.openxmlformats.org/drawingml/2006/picture">
+                <pic:pic xmlns:pic="http://schemas.openxmlformats.org/drawingml/2006/picture">
+                  <pic:nvPicPr>
+                    <pic:cNvPr id="0" name="Picture 4"/>
+                    <pic:cNvPicPr>
+                      <a:picLocks noChangeAspect="1" noChangeArrowheads="1"/>
+                    </pic:cNvPicPr>
+                  </pic:nvPicPr>
+                  <pic:blipFill>
+                    <a:blip r:embed="rId7">
+                      <a:extLst>
+                        <a:ext uri="{28A0092B-C50C-407E-A947-70E740481C1C}">
+                          <a14:useLocalDpi xmlns:a14="http://schemas.microsoft.com/office/drawing/2010/main" val="0"/>
+                        </a:ext>
+                      </a:extLst>
+                    </a:blip>
+                    <a:srcRect/>
+                    <a:stretch>
+                      <a:fillRect/>
+                    </a:stretch>
+                  </pic:blipFill>
+                  <pic:spPr bwMode="auto">
+                    <a:xfrm>
+                      <a:off x="0" y="0"/>
+                      <a:ext cx="2660904" cy="1993392"/>
+                    </a:xfrm>
+                    <a:prstGeom prst="rect">
+                      <a:avLst/>
+                    </a:prstGeom>
+                    <a:noFill/>
+                    <a:ln>
+                      <a:noFill/>
+                    </a:ln>
+                  </pic:spPr>
+                </pic:pic>
+              </a:graphicData>
+            </a:graphic>
+          </wp:inline>
+        </w:drawing>
+      </w:r>
+      <w:r>
+        <w:rPr>
+          <w:noProof/>
+        </w:rPr>
+        <w:drawing>
+          <wp:inline distT="0" distB="0" distL="0" distR="0" wp14:anchorId="0E00264E" wp14:editId="2BD36D1A">
+            <wp:extent cx="2660904" cy="1993392"/>
+            <wp:effectExtent l="0" t="0" r="6350" b="6985"/>
+            <wp:docPr id="2" name="Picture 2"/>
+            <wp:cNvGraphicFramePr>
+              <a:graphicFrameLocks xmlns:a="http://schemas.openxmlformats.org/drawingml/2006/main" noChangeAspect="1"/>
+            </wp:cNvGraphicFramePr>
+            <a:graphic xmlns:a="http://schemas.openxmlformats.org/drawingml/2006/main">
+              <a:graphicData uri="http://schemas.openxmlformats.org/drawingml/2006/picture">
+                <pic:pic xmlns:pic="http://schemas.openxmlformats.org/drawingml/2006/picture">
+                  <pic:nvPicPr>
+                    <pic:cNvPr id="0" name="Picture 2"/>
+                    <pic:cNvPicPr>
+                      <a:picLocks noChangeAspect="1" noChangeArrowheads="1"/>
+                    </pic:cNvPicPr>
+                  </pic:nvPicPr>
+                  <pic:blipFill>
+                    <a:blip r:embed="rId8">
+                      <a:extLst>
+                        <a:ext uri="{28A0092B-C50C-407E-A947-70E740481C1C}">
+                          <a14:useLocalDpi xmlns:a14="http://schemas.microsoft.com/office/drawing/2010/main" val="0"/>
+                        </a:ext>
+                      </a:extLst>
+                    </a:blip>
+                    <a:srcRect/>
+                    <a:stretch>
+                      <a:fillRect/>
+                    </a:stretch>
+                  </pic:blipFill>
+                  <pic:spPr bwMode="auto">
+                    <a:xfrm>
+                      <a:off x="0" y="0"/>
+                      <a:ext cx="2660904" cy="1993392"/>
+                    </a:xfrm>
+                    <a:prstGeom prst="rect">
+                      <a:avLst/>
+                    </a:prstGeom>
+                    <a:noFill/>
+                    <a:ln>
+                      <a:noFill/>
+                    </a:ln>
+                  </pic:spPr>
+                </pic:pic>
+              </a:graphicData>
+            </a:graphic>
+          </wp:inline>
+        </w:drawing>
       </w:r>
     </w:p>
     <w:p>
@@ -52,6 +269,9 @@
     </w:p>
     <w:p>
       <w:r>
+        <w:t xml:space="preserve">This controller was the default and didn’t work very well. Really high force, but good trajectory following. If our priority is on tracking, this is the best controller. </w:t>
+      </w:r>
+      <w:r>
         <w:br w:type="page"/>
       </w:r>
     </w:p>
@@ -73,6 +293,61 @@
       </w:r>
     </w:p>
     <w:p>
+      <w:r>
+        <w:rPr>
+          <w:noProof/>
+        </w:rPr>
+        <w:drawing>
+          <wp:inline distT="0" distB="0" distL="0" distR="0" wp14:anchorId="2CA4A52C" wp14:editId="7BCE32B1">
+            <wp:extent cx="5943600" cy="2920365"/>
+            <wp:effectExtent l="0" t="0" r="0" b="0"/>
+            <wp:docPr id="5" name="Picture 5"/>
+            <wp:cNvGraphicFramePr>
+              <a:graphicFrameLocks xmlns:a="http://schemas.openxmlformats.org/drawingml/2006/main" noChangeAspect="1"/>
+            </wp:cNvGraphicFramePr>
+            <a:graphic xmlns:a="http://schemas.openxmlformats.org/drawingml/2006/main">
+              <a:graphicData uri="http://schemas.openxmlformats.org/drawingml/2006/picture">
+                <pic:pic xmlns:pic="http://schemas.openxmlformats.org/drawingml/2006/picture">
+                  <pic:nvPicPr>
+                    <pic:cNvPr id="0" name="Picture 5"/>
+                    <pic:cNvPicPr>
+                      <a:picLocks noChangeAspect="1" noChangeArrowheads="1"/>
+                    </pic:cNvPicPr>
+                  </pic:nvPicPr>
+                  <pic:blipFill>
+                    <a:blip r:embed="rId9" cstate="print">
+                      <a:extLst>
+                        <a:ext uri="{28A0092B-C50C-407E-A947-70E740481C1C}">
+                          <a14:useLocalDpi xmlns:a14="http://schemas.microsoft.com/office/drawing/2010/main" val="0"/>
+                        </a:ext>
+                      </a:extLst>
+                    </a:blip>
+                    <a:srcRect/>
+                    <a:stretch>
+                      <a:fillRect/>
+                    </a:stretch>
+                  </pic:blipFill>
+                  <pic:spPr bwMode="auto">
+                    <a:xfrm>
+                      <a:off x="0" y="0"/>
+                      <a:ext cx="5943600" cy="2920365"/>
+                    </a:xfrm>
+                    <a:prstGeom prst="rect">
+                      <a:avLst/>
+                    </a:prstGeom>
+                    <a:noFill/>
+                    <a:ln>
+                      <a:noFill/>
+                    </a:ln>
+                  </pic:spPr>
+                </pic:pic>
+              </a:graphicData>
+            </a:graphic>
+          </wp:inline>
+        </w:drawing>
+      </w:r>
+    </w:p>
+    <w:p>
       <w:pPr>
         <w:pStyle w:val="Heading2"/>
       </w:pPr>
@@ -81,11 +356,178 @@
       </w:r>
     </w:p>
     <w:p>
+      <w:r>
+        <w:rPr>
+          <w:noProof/>
+        </w:rPr>
+        <w:drawing>
+          <wp:inline distT="0" distB="0" distL="0" distR="0" wp14:anchorId="7B598E96" wp14:editId="35C016B1">
+            <wp:extent cx="2660904" cy="1993392"/>
+            <wp:effectExtent l="0" t="0" r="6350" b="6985"/>
+            <wp:docPr id="14" name="Picture 14"/>
+            <wp:cNvGraphicFramePr>
+              <a:graphicFrameLocks xmlns:a="http://schemas.openxmlformats.org/drawingml/2006/main" noChangeAspect="1"/>
+            </wp:cNvGraphicFramePr>
+            <a:graphic xmlns:a="http://schemas.openxmlformats.org/drawingml/2006/main">
+              <a:graphicData uri="http://schemas.openxmlformats.org/drawingml/2006/picture">
+                <pic:pic xmlns:pic="http://schemas.openxmlformats.org/drawingml/2006/picture">
+                  <pic:nvPicPr>
+                    <pic:cNvPr id="0" name="Picture 14"/>
+                    <pic:cNvPicPr>
+                      <a:picLocks noChangeAspect="1" noChangeArrowheads="1"/>
+                    </pic:cNvPicPr>
+                  </pic:nvPicPr>
+                  <pic:blipFill>
+                    <a:blip r:embed="rId10">
+                      <a:extLst>
+                        <a:ext uri="{28A0092B-C50C-407E-A947-70E740481C1C}">
+                          <a14:useLocalDpi xmlns:a14="http://schemas.microsoft.com/office/drawing/2010/main" val="0"/>
+                        </a:ext>
+                      </a:extLst>
+                    </a:blip>
+                    <a:srcRect/>
+                    <a:stretch>
+                      <a:fillRect/>
+                    </a:stretch>
+                  </pic:blipFill>
+                  <pic:spPr bwMode="auto">
+                    <a:xfrm>
+                      <a:off x="0" y="0"/>
+                      <a:ext cx="2660904" cy="1993392"/>
+                    </a:xfrm>
+                    <a:prstGeom prst="rect">
+                      <a:avLst/>
+                    </a:prstGeom>
+                    <a:noFill/>
+                    <a:ln>
+                      <a:noFill/>
+                    </a:ln>
+                  </pic:spPr>
+                </pic:pic>
+              </a:graphicData>
+            </a:graphic>
+          </wp:inline>
+        </w:drawing>
+      </w:r>
+      <w:r>
+        <w:rPr>
+          <w:noProof/>
+        </w:rPr>
+        <w:drawing>
+          <wp:inline distT="0" distB="0" distL="0" distR="0" wp14:anchorId="5206D010" wp14:editId="02BBCE1F">
+            <wp:extent cx="2660904" cy="1993392"/>
+            <wp:effectExtent l="0" t="0" r="6350" b="6985"/>
+            <wp:docPr id="12" name="Picture 12"/>
+            <wp:cNvGraphicFramePr>
+              <a:graphicFrameLocks xmlns:a="http://schemas.openxmlformats.org/drawingml/2006/main" noChangeAspect="1"/>
+            </wp:cNvGraphicFramePr>
+            <a:graphic xmlns:a="http://schemas.openxmlformats.org/drawingml/2006/main">
+              <a:graphicData uri="http://schemas.openxmlformats.org/drawingml/2006/picture">
+                <pic:pic xmlns:pic="http://schemas.openxmlformats.org/drawingml/2006/picture">
+                  <pic:nvPicPr>
+                    <pic:cNvPr id="0" name="Picture 12"/>
+                    <pic:cNvPicPr>
+                      <a:picLocks noChangeAspect="1" noChangeArrowheads="1"/>
+                    </pic:cNvPicPr>
+                  </pic:nvPicPr>
+                  <pic:blipFill>
+                    <a:blip r:embed="rId11">
+                      <a:extLst>
+                        <a:ext uri="{28A0092B-C50C-407E-A947-70E740481C1C}">
+                          <a14:useLocalDpi xmlns:a14="http://schemas.microsoft.com/office/drawing/2010/main" val="0"/>
+                        </a:ext>
+                      </a:extLst>
+                    </a:blip>
+                    <a:srcRect/>
+                    <a:stretch>
+                      <a:fillRect/>
+                    </a:stretch>
+                  </pic:blipFill>
+                  <pic:spPr bwMode="auto">
+                    <a:xfrm>
+                      <a:off x="0" y="0"/>
+                      <a:ext cx="2660904" cy="1993392"/>
+                    </a:xfrm>
+                    <a:prstGeom prst="rect">
+                      <a:avLst/>
+                    </a:prstGeom>
+                    <a:noFill/>
+                    <a:ln>
+                      <a:noFill/>
+                    </a:ln>
+                  </pic:spPr>
+                </pic:pic>
+              </a:graphicData>
+            </a:graphic>
+          </wp:inline>
+        </w:drawing>
+      </w:r>
+      <w:r>
+        <w:rPr>
+          <w:noProof/>
+        </w:rPr>
+        <w:drawing>
+          <wp:inline distT="0" distB="0" distL="0" distR="0" wp14:anchorId="38297737" wp14:editId="79DF34F4">
+            <wp:extent cx="2660904" cy="1993392"/>
+            <wp:effectExtent l="0" t="0" r="6350" b="6985"/>
+            <wp:docPr id="13" name="Picture 13"/>
+            <wp:cNvGraphicFramePr>
+              <a:graphicFrameLocks xmlns:a="http://schemas.openxmlformats.org/drawingml/2006/main" noChangeAspect="1"/>
+            </wp:cNvGraphicFramePr>
+            <a:graphic xmlns:a="http://schemas.openxmlformats.org/drawingml/2006/main">
+              <a:graphicData uri="http://schemas.openxmlformats.org/drawingml/2006/picture">
+                <pic:pic xmlns:pic="http://schemas.openxmlformats.org/drawingml/2006/picture">
+                  <pic:nvPicPr>
+                    <pic:cNvPr id="0" name="Picture 13"/>
+                    <pic:cNvPicPr>
+                      <a:picLocks noChangeAspect="1" noChangeArrowheads="1"/>
+                    </pic:cNvPicPr>
+                  </pic:nvPicPr>
+                  <pic:blipFill>
+                    <a:blip r:embed="rId12">
+                      <a:extLst>
+                        <a:ext uri="{28A0092B-C50C-407E-A947-70E740481C1C}">
+                          <a14:useLocalDpi xmlns:a14="http://schemas.microsoft.com/office/drawing/2010/main" val="0"/>
+                        </a:ext>
+                      </a:extLst>
+                    </a:blip>
+                    <a:srcRect/>
+                    <a:stretch>
+                      <a:fillRect/>
+                    </a:stretch>
+                  </pic:blipFill>
+                  <pic:spPr bwMode="auto">
+                    <a:xfrm>
+                      <a:off x="0" y="0"/>
+                      <a:ext cx="2660904" cy="1993392"/>
+                    </a:xfrm>
+                    <a:prstGeom prst="rect">
+                      <a:avLst/>
+                    </a:prstGeom>
+                    <a:noFill/>
+                    <a:ln>
+                      <a:noFill/>
+                    </a:ln>
+                  </pic:spPr>
+                </pic:pic>
+              </a:graphicData>
+            </a:graphic>
+          </wp:inline>
+        </w:drawing>
+      </w:r>
+    </w:p>
+    <w:p>
       <w:pPr>
         <w:pStyle w:val="Heading2"/>
       </w:pPr>
       <w:r>
+        <w:lastRenderedPageBreak/>
         <w:t>Analysis</w:t>
+      </w:r>
+    </w:p>
+    <w:p>
+      <w:r>
+        <w:t xml:space="preserve">This had good force following, but a terrible trajectory. To satisfy the y force requirement/goal we needed to modify the PD gains so that we’d have a controller that didn’t push harder into the table. That led to a control effort that was less effective than the previous PD controller. </w:t>
       </w:r>
     </w:p>
     <w:p>
@@ -99,7 +541,13 @@
       </w:pPr>
       <w:r>
         <w:lastRenderedPageBreak/>
-        <w:t>Compliance Control</w:t>
+        <w:t>Compliance</w:t>
+      </w:r>
+      <w:r>
+        <w:t>/Admittance</w:t>
+      </w:r>
+      <w:r>
+        <w:t xml:space="preserve"> Control</w:t>
       </w:r>
     </w:p>
     <w:p>
@@ -111,6 +559,61 @@
       </w:r>
     </w:p>
     <w:p>
+      <w:r>
+        <w:rPr>
+          <w:noProof/>
+        </w:rPr>
+        <w:drawing>
+          <wp:inline distT="0" distB="0" distL="0" distR="0" wp14:anchorId="03636188" wp14:editId="2696C1B4">
+            <wp:extent cx="5943600" cy="2919730"/>
+            <wp:effectExtent l="0" t="0" r="0" b="0"/>
+            <wp:docPr id="15" name="Picture 15"/>
+            <wp:cNvGraphicFramePr>
+              <a:graphicFrameLocks xmlns:a="http://schemas.openxmlformats.org/drawingml/2006/main" noChangeAspect="1"/>
+            </wp:cNvGraphicFramePr>
+            <a:graphic xmlns:a="http://schemas.openxmlformats.org/drawingml/2006/main">
+              <a:graphicData uri="http://schemas.openxmlformats.org/drawingml/2006/picture">
+                <pic:pic xmlns:pic="http://schemas.openxmlformats.org/drawingml/2006/picture">
+                  <pic:nvPicPr>
+                    <pic:cNvPr id="0" name="Picture 15"/>
+                    <pic:cNvPicPr>
+                      <a:picLocks noChangeAspect="1" noChangeArrowheads="1"/>
+                    </pic:cNvPicPr>
+                  </pic:nvPicPr>
+                  <pic:blipFill>
+                    <a:blip r:embed="rId13" cstate="print">
+                      <a:extLst>
+                        <a:ext uri="{28A0092B-C50C-407E-A947-70E740481C1C}">
+                          <a14:useLocalDpi xmlns:a14="http://schemas.microsoft.com/office/drawing/2010/main" val="0"/>
+                        </a:ext>
+                      </a:extLst>
+                    </a:blip>
+                    <a:srcRect/>
+                    <a:stretch>
+                      <a:fillRect/>
+                    </a:stretch>
+                  </pic:blipFill>
+                  <pic:spPr bwMode="auto">
+                    <a:xfrm>
+                      <a:off x="0" y="0"/>
+                      <a:ext cx="5943600" cy="2919730"/>
+                    </a:xfrm>
+                    <a:prstGeom prst="rect">
+                      <a:avLst/>
+                    </a:prstGeom>
+                    <a:noFill/>
+                    <a:ln>
+                      <a:noFill/>
+                    </a:ln>
+                  </pic:spPr>
+                </pic:pic>
+              </a:graphicData>
+            </a:graphic>
+          </wp:inline>
+        </w:drawing>
+      </w:r>
+    </w:p>
+    <w:p>
       <w:pPr>
         <w:pStyle w:val="Heading2"/>
       </w:pPr>
@@ -119,11 +622,186 @@
       </w:r>
     </w:p>
     <w:p>
+      <w:r>
+        <w:rPr>
+          <w:noProof/>
+        </w:rPr>
+        <w:drawing>
+          <wp:inline distT="0" distB="0" distL="0" distR="0" wp14:anchorId="1FFE356B" wp14:editId="765405F6">
+            <wp:extent cx="2660904" cy="1993392"/>
+            <wp:effectExtent l="0" t="0" r="6350" b="6985"/>
+            <wp:docPr id="18" name="Picture 18"/>
+            <wp:cNvGraphicFramePr>
+              <a:graphicFrameLocks xmlns:a="http://schemas.openxmlformats.org/drawingml/2006/main" noChangeAspect="1"/>
+            </wp:cNvGraphicFramePr>
+            <a:graphic xmlns:a="http://schemas.openxmlformats.org/drawingml/2006/main">
+              <a:graphicData uri="http://schemas.openxmlformats.org/drawingml/2006/picture">
+                <pic:pic xmlns:pic="http://schemas.openxmlformats.org/drawingml/2006/picture">
+                  <pic:nvPicPr>
+                    <pic:cNvPr id="0" name="Picture 18"/>
+                    <pic:cNvPicPr>
+                      <a:picLocks noChangeAspect="1" noChangeArrowheads="1"/>
+                    </pic:cNvPicPr>
+                  </pic:nvPicPr>
+                  <pic:blipFill>
+                    <a:blip r:embed="rId14">
+                      <a:extLst>
+                        <a:ext uri="{28A0092B-C50C-407E-A947-70E740481C1C}">
+                          <a14:useLocalDpi xmlns:a14="http://schemas.microsoft.com/office/drawing/2010/main" val="0"/>
+                        </a:ext>
+                      </a:extLst>
+                    </a:blip>
+                    <a:srcRect/>
+                    <a:stretch>
+                      <a:fillRect/>
+                    </a:stretch>
+                  </pic:blipFill>
+                  <pic:spPr bwMode="auto">
+                    <a:xfrm>
+                      <a:off x="0" y="0"/>
+                      <a:ext cx="2660904" cy="1993392"/>
+                    </a:xfrm>
+                    <a:prstGeom prst="rect">
+                      <a:avLst/>
+                    </a:prstGeom>
+                    <a:noFill/>
+                    <a:ln>
+                      <a:noFill/>
+                    </a:ln>
+                  </pic:spPr>
+                </pic:pic>
+              </a:graphicData>
+            </a:graphic>
+          </wp:inline>
+        </w:drawing>
+      </w:r>
+      <w:r>
+        <w:rPr>
+          <w:noProof/>
+        </w:rPr>
+        <w:drawing>
+          <wp:inline distT="0" distB="0" distL="0" distR="0" wp14:anchorId="594DFED7" wp14:editId="111851C3">
+            <wp:extent cx="2660904" cy="1993392"/>
+            <wp:effectExtent l="0" t="0" r="6350" b="6985"/>
+            <wp:docPr id="16" name="Picture 16"/>
+            <wp:cNvGraphicFramePr>
+              <a:graphicFrameLocks xmlns:a="http://schemas.openxmlformats.org/drawingml/2006/main" noChangeAspect="1"/>
+            </wp:cNvGraphicFramePr>
+            <a:graphic xmlns:a="http://schemas.openxmlformats.org/drawingml/2006/main">
+              <a:graphicData uri="http://schemas.openxmlformats.org/drawingml/2006/picture">
+                <pic:pic xmlns:pic="http://schemas.openxmlformats.org/drawingml/2006/picture">
+                  <pic:nvPicPr>
+                    <pic:cNvPr id="0" name="Picture 16"/>
+                    <pic:cNvPicPr>
+                      <a:picLocks noChangeAspect="1" noChangeArrowheads="1"/>
+                    </pic:cNvPicPr>
+                  </pic:nvPicPr>
+                  <pic:blipFill>
+                    <a:blip r:embed="rId15">
+                      <a:extLst>
+                        <a:ext uri="{28A0092B-C50C-407E-A947-70E740481C1C}">
+                          <a14:useLocalDpi xmlns:a14="http://schemas.microsoft.com/office/drawing/2010/main" val="0"/>
+                        </a:ext>
+                      </a:extLst>
+                    </a:blip>
+                    <a:srcRect/>
+                    <a:stretch>
+                      <a:fillRect/>
+                    </a:stretch>
+                  </pic:blipFill>
+                  <pic:spPr bwMode="auto">
+                    <a:xfrm>
+                      <a:off x="0" y="0"/>
+                      <a:ext cx="2660904" cy="1993392"/>
+                    </a:xfrm>
+                    <a:prstGeom prst="rect">
+                      <a:avLst/>
+                    </a:prstGeom>
+                    <a:noFill/>
+                    <a:ln>
+                      <a:noFill/>
+                    </a:ln>
+                  </pic:spPr>
+                </pic:pic>
+              </a:graphicData>
+            </a:graphic>
+          </wp:inline>
+        </w:drawing>
+      </w:r>
+      <w:r>
+        <w:rPr>
+          <w:noProof/>
+        </w:rPr>
+        <w:drawing>
+          <wp:inline distT="0" distB="0" distL="0" distR="0" wp14:anchorId="690A8BB2" wp14:editId="6D057350">
+            <wp:extent cx="2660904" cy="1993392"/>
+            <wp:effectExtent l="0" t="0" r="6350" b="6985"/>
+            <wp:docPr id="17" name="Picture 17"/>
+            <wp:cNvGraphicFramePr>
+              <a:graphicFrameLocks xmlns:a="http://schemas.openxmlformats.org/drawingml/2006/main" noChangeAspect="1"/>
+            </wp:cNvGraphicFramePr>
+            <a:graphic xmlns:a="http://schemas.openxmlformats.org/drawingml/2006/main">
+              <a:graphicData uri="http://schemas.openxmlformats.org/drawingml/2006/picture">
+                <pic:pic xmlns:pic="http://schemas.openxmlformats.org/drawingml/2006/picture">
+                  <pic:nvPicPr>
+                    <pic:cNvPr id="0" name="Picture 17"/>
+                    <pic:cNvPicPr>
+                      <a:picLocks noChangeAspect="1" noChangeArrowheads="1"/>
+                    </pic:cNvPicPr>
+                  </pic:nvPicPr>
+                  <pic:blipFill>
+                    <a:blip r:embed="rId16">
+                      <a:extLst>
+                        <a:ext uri="{28A0092B-C50C-407E-A947-70E740481C1C}">
+                          <a14:useLocalDpi xmlns:a14="http://schemas.microsoft.com/office/drawing/2010/main" val="0"/>
+                        </a:ext>
+                      </a:extLst>
+                    </a:blip>
+                    <a:srcRect/>
+                    <a:stretch>
+                      <a:fillRect/>
+                    </a:stretch>
+                  </pic:blipFill>
+                  <pic:spPr bwMode="auto">
+                    <a:xfrm>
+                      <a:off x="0" y="0"/>
+                      <a:ext cx="2660904" cy="1993392"/>
+                    </a:xfrm>
+                    <a:prstGeom prst="rect">
+                      <a:avLst/>
+                    </a:prstGeom>
+                    <a:noFill/>
+                    <a:ln>
+                      <a:noFill/>
+                    </a:ln>
+                  </pic:spPr>
+                </pic:pic>
+              </a:graphicData>
+            </a:graphic>
+          </wp:inline>
+        </w:drawing>
+      </w:r>
+    </w:p>
+    <w:p>
       <w:pPr>
         <w:pStyle w:val="Heading2"/>
       </w:pPr>
       <w:r>
+        <w:lastRenderedPageBreak/>
         <w:t>Analysis</w:t>
+      </w:r>
+    </w:p>
+    <w:p>
+      <w:r>
+        <w:t xml:space="preserve">This took a ton of time but was an effective controller in both the trajectory and force following. It did have higher trajectory error but was still able to follow the circle in a reasonable </w:t>
+      </w:r>
+      <w:proofErr w:type="gramStart"/>
+      <w:r>
+        <w:t>pattern, and</w:t>
+      </w:r>
+      <w:proofErr w:type="gramEnd"/>
+      <w:r>
+        <w:t xml:space="preserve"> satisfy the force requirement. We originally tried to implement a compliance controller, but we couldn’t get the compliance and PD gain turning down to where we were satisfied. Ultimately, we ended up using an admittance controller that effectively balanced force and trajectory. The gains can be seen within the Simulink model.  </w:t>
       </w:r>
     </w:p>
     <w:sectPr>
@@ -137,7 +815,7 @@
 </file>
 
 <file path=word/numbering.xml><?xml version="1.0" encoding="utf-8"?>
-<w:numbering xmlns:wpc="http://schemas.microsoft.com/office/word/2010/wordprocessingCanvas" xmlns:cx="http://schemas.microsoft.com/office/drawing/2014/chartex" xmlns:cx1="http://schemas.microsoft.com/office/drawing/2015/9/8/chartex" xmlns:cx2="http://schemas.microsoft.com/office/drawing/2015/10/21/chartex" xmlns:cx3="http://schemas.microsoft.com/office/drawing/2016/5/9/chartex" xmlns:cx4="http://schemas.microsoft.com/office/drawing/2016/5/10/chartex" xmlns:cx5="http://schemas.microsoft.com/office/drawing/2016/5/11/chartex" xmlns:cx6="http://schemas.microsoft.com/office/drawing/2016/5/12/chartex" xmlns:cx7="http://schemas.microsoft.com/office/drawing/2016/5/13/chartex" xmlns:cx8="http://schemas.microsoft.com/office/drawing/2016/5/14/chartex" xmlns:mc="http://schemas.openxmlformats.org/markup-compatibility/2006" xmlns:aink="http://schemas.microsoft.com/office/drawing/2016/ink" xmlns:am3d="http://schemas.microsoft.com/office/drawing/2017/model3d" xmlns:o="urn:schemas-microsoft-com:office:office" xmlns:oel="http://schemas.microsoft.com/office/2019/extlst" xmlns:r="http://schemas.openxmlformats.org/officeDocument/2006/relationships" xmlns:m="http://schemas.openxmlformats.org/officeDocument/2006/math" xmlns:v="urn:schemas-microsoft-com:vml" xmlns:wp14="http://schemas.microsoft.com/office/word/2010/wordprocessingDrawing" xmlns:wp="http://schemas.openxmlformats.org/drawingml/2006/wordprocessingDrawing" xmlns:w10="urn:schemas-microsoft-com:office:word" xmlns:w="http://schemas.openxmlformats.org/wordprocessingml/2006/main" xmlns:w14="http://schemas.microsoft.com/office/word/2010/wordml" xmlns:w15="http://schemas.microsoft.com/office/word/2012/wordml" xmlns:w16cex="http://schemas.microsoft.com/office/word/2018/wordml/cex" xmlns:w16cid="http://schemas.microsoft.com/office/word/2016/wordml/cid" xmlns:w16="http://schemas.microsoft.com/office/word/2018/wordml" xmlns:w16sdtdh="http://schemas.microsoft.com/office/word/2020/wordml/sdtdatahash" xmlns:w16se="http://schemas.microsoft.com/office/word/2015/wordml/symex" xmlns:wpg="http://schemas.microsoft.com/office/word/2010/wordprocessingGroup" xmlns:wpi="http://schemas.microsoft.com/office/word/2010/wordprocessingInk" xmlns:wne="http://schemas.microsoft.com/office/word/2006/wordml" xmlns:wps="http://schemas.microsoft.com/office/word/2010/wordprocessingShape" mc:Ignorable="w14 w15 w16se w16cid w16 w16cex w16sdtdh wp14">
+<w:numbering xmlns:wpc="http://schemas.microsoft.com/office/word/2010/wordprocessingCanvas" xmlns:cx="http://schemas.microsoft.com/office/drawing/2014/chartex" xmlns:cx1="http://schemas.microsoft.com/office/drawing/2015/9/8/chartex" xmlns:cx2="http://schemas.microsoft.com/office/drawing/2015/10/21/chartex" xmlns:cx3="http://schemas.microsoft.com/office/drawing/2016/5/9/chartex" xmlns:cx4="http://schemas.microsoft.com/office/drawing/2016/5/10/chartex" xmlns:cx5="http://schemas.microsoft.com/office/drawing/2016/5/11/chartex" xmlns:cx6="http://schemas.microsoft.com/office/drawing/2016/5/12/chartex" xmlns:cx7="http://schemas.microsoft.com/office/drawing/2016/5/13/chartex" xmlns:cx8="http://schemas.microsoft.com/office/drawing/2016/5/14/chartex" xmlns:mc="http://schemas.openxmlformats.org/markup-compatibility/2006" xmlns:aink="http://schemas.microsoft.com/office/drawing/2016/ink" xmlns:am3d="http://schemas.microsoft.com/office/drawing/2017/model3d" xmlns:o="urn:schemas-microsoft-com:office:office" xmlns:oel="http://schemas.microsoft.com/office/2019/extlst" xmlns:r="http://schemas.openxmlformats.org/officeDocument/2006/relationships" xmlns:m="http://schemas.openxmlformats.org/officeDocument/2006/math" xmlns:v="urn:schemas-microsoft-com:vml" xmlns:wp14="http://schemas.microsoft.com/office/word/2010/wordprocessingDrawing" xmlns:wp="http://schemas.openxmlformats.org/drawingml/2006/wordprocessingDrawing" xmlns:w10="urn:schemas-microsoft-com:office:word" xmlns:w="http://schemas.openxmlformats.org/wordprocessingml/2006/main" xmlns:w14="http://schemas.microsoft.com/office/word/2010/wordml" xmlns:w15="http://schemas.microsoft.com/office/word/2012/wordml" xmlns:w16cex="http://schemas.microsoft.com/office/word/2018/wordml/cex" xmlns:w16cid="http://schemas.microsoft.com/office/word/2016/wordml/cid" xmlns:w16="http://schemas.microsoft.com/office/word/2018/wordml" xmlns:w16du="http://schemas.microsoft.com/office/word/2023/wordml/word16du" xmlns:w16sdtdh="http://schemas.microsoft.com/office/word/2020/wordml/sdtdatahash" xmlns:w16se="http://schemas.microsoft.com/office/word/2015/wordml/symex" xmlns:wpg="http://schemas.microsoft.com/office/word/2010/wordprocessingGroup" xmlns:wpi="http://schemas.microsoft.com/office/word/2010/wordprocessingInk" xmlns:wne="http://schemas.microsoft.com/office/word/2006/wordml" xmlns:wps="http://schemas.microsoft.com/office/word/2010/wordprocessingShape" mc:Ignorable="w14 w15 w16se w16cid w16 w16cex w16sdtdh wp14">
   <w:abstractNum w:abstractNumId="0" w15:restartNumberingAfterBreak="0">
     <w:nsid w:val="1482775B"/>
     <w:multiLevelType w:val="multilevel"/>

</xml_diff>